<commit_message>
update to video link
</commit_message>
<xml_diff>
--- a/doc/SSP2-grp1.docx
+++ b/doc/SSP2-grp1.docx
@@ -3096,25 +3096,7 @@
                                 <w:bCs/>
                                 <w:color w:val="auto"/>
                               </w:rPr>
-                              <w:t xml:space="preserve">Figure 3 </w:t>
-                            </w:r>
-                            <w:proofErr w:type="spellStart"/>
-                            <w:r>
-                              <w:rPr>
-                                <w:b/>
-                                <w:bCs/>
-                                <w:color w:val="auto"/>
-                              </w:rPr>
-                              <w:t>MovieGoer’s</w:t>
-                            </w:r>
-                            <w:proofErr w:type="spellEnd"/>
-                            <w:r>
-                              <w:rPr>
-                                <w:b/>
-                                <w:bCs/>
-                                <w:color w:val="auto"/>
-                              </w:rPr>
-                              <w:t xml:space="preserve"> Listing View</w:t>
+                              <w:t>Figure 3 MovieGoer’s Listing View</w:t>
                             </w:r>
                           </w:p>
                         </w:txbxContent>
@@ -3155,25 +3137,7 @@
                           <w:bCs/>
                           <w:color w:val="auto"/>
                         </w:rPr>
-                        <w:t xml:space="preserve">Figure 3 </w:t>
-                      </w:r>
-                      <w:proofErr w:type="spellStart"/>
-                      <w:r>
-                        <w:rPr>
-                          <w:b/>
-                          <w:bCs/>
-                          <w:color w:val="auto"/>
-                        </w:rPr>
-                        <w:t>MovieGoer’s</w:t>
-                      </w:r>
-                      <w:proofErr w:type="spellEnd"/>
-                      <w:r>
-                        <w:rPr>
-                          <w:b/>
-                          <w:bCs/>
-                          <w:color w:val="auto"/>
-                        </w:rPr>
-                        <w:t xml:space="preserve"> Listing View</w:t>
+                        <w:t>Figure 3 MovieGoer’s Listing View</w:t>
                       </w:r>
                     </w:p>
                   </w:txbxContent>
@@ -4089,25 +4053,7 @@
                                 <w:bCs/>
                                 <w:color w:val="auto"/>
                               </w:rPr>
-                              <w:t xml:space="preserve">Figure 5 </w:t>
-                            </w:r>
-                            <w:proofErr w:type="spellStart"/>
-                            <w:r>
-                              <w:rPr>
-                                <w:b/>
-                                <w:bCs/>
-                                <w:color w:val="auto"/>
-                              </w:rPr>
-                              <w:t>MovieGoer’s</w:t>
-                            </w:r>
-                            <w:proofErr w:type="spellEnd"/>
-                            <w:r>
-                              <w:rPr>
-                                <w:b/>
-                                <w:bCs/>
-                                <w:color w:val="auto"/>
-                              </w:rPr>
-                              <w:t xml:space="preserve"> Listing View</w:t>
+                              <w:t>Figure 5 MovieGoer’s Listing View</w:t>
                             </w:r>
                           </w:p>
                         </w:txbxContent>
@@ -4148,25 +4094,7 @@
                           <w:bCs/>
                           <w:color w:val="auto"/>
                         </w:rPr>
-                        <w:t xml:space="preserve">Figure 5 </w:t>
-                      </w:r>
-                      <w:proofErr w:type="spellStart"/>
-                      <w:r>
-                        <w:rPr>
-                          <w:b/>
-                          <w:bCs/>
-                          <w:color w:val="auto"/>
-                        </w:rPr>
-                        <w:t>MovieGoer’s</w:t>
-                      </w:r>
-                      <w:proofErr w:type="spellEnd"/>
-                      <w:r>
-                        <w:rPr>
-                          <w:b/>
-                          <w:bCs/>
-                          <w:color w:val="auto"/>
-                        </w:rPr>
-                        <w:t xml:space="preserve"> Listing View</w:t>
+                        <w:t>Figure 5 MovieGoer’s Listing View</w:t>
                       </w:r>
                     </w:p>
                   </w:txbxContent>
@@ -8932,13 +8860,23 @@
       </w:hyperlink>
     </w:p>
     <w:p>
-      <w:pPr>
-        <w:spacing w:line="360" w:lineRule="auto"/>
-      </w:pPr>
-      <w:r>
-        <w:t>(In case the demo video is not viewable through Google Drive, a backup copy is available in the repository link below)</w:t>
-      </w:r>
-    </w:p>
+      <w:r>
+        <w:t xml:space="preserve">Backup demo video link: </w:t>
+      </w:r>
+      <w:hyperlink r:id="rId37" w:history="1">
+        <w:r>
+          <w:rPr>
+            <w:rStyle w:val="Hyperlink"/>
+          </w:rPr>
+          <w:t>https://youtu.be/A8SmBuDc7TU</w:t>
+        </w:r>
+      </w:hyperlink>
+      <w:r>
+        <w:t xml:space="preserve"> </w:t>
+      </w:r>
+    </w:p>
+    <w:p/>
+    <w:p/>
     <w:p>
       <w:pPr>
         <w:rPr>
@@ -8963,7 +8901,7 @@
       <w:pPr>
         <w:spacing w:line="360" w:lineRule="auto"/>
       </w:pPr>
-      <w:hyperlink r:id="rId37" w:history="1">
+      <w:hyperlink r:id="rId38" w:history="1">
         <w:r>
           <w:rPr>
             <w:rStyle w:val="Hyperlink"/>
@@ -8999,7 +8937,7 @@
       </w:r>
     </w:p>
     <w:sectPr>
-      <w:headerReference w:type="default" r:id="rId38"/>
+      <w:headerReference w:type="default" r:id="rId39"/>
       <w:pgSz w:w="12240" w:h="15840" w:code="1"/>
       <w:pgMar w:top="1440" w:right="1296" w:bottom="1440" w:left="1296" w:header="720" w:footer="720" w:gutter="0"/>
       <w:pgNumType w:start="2"/>
@@ -11407,7 +11345,7 @@
     </inkml:brush>
   </inkml:definitions>
   <inkml:trace contextRef="#ctx0" brushRef="#br0">0 846 24575,'4'-1'0,"0"0"0,0 0 0,-1 0 0,1 0 0,0 0 0,-1-1 0,1 0 0,-1 0 0,4-2 0,15-8 0,238-63 0,-177 54 0,372-91 0,-441 109 0,0 0 0,0-1 0,0-1 0,0 0 0,-1-1 0,0-1 0,14-8 0,135-92 0,-82 55 0,-25 20 0,13-10 0,-63 38 0,0 0 0,-1 0 0,0-1 0,0 0 0,0 0 0,0 0 0,-1 0 0,0-1 0,0 1 0,0-1 0,-1 0 0,0 0 0,2-7 0,-1 2 0,-1-1 0,0 0 0,0 0 0,-2 0 0,0-22 0,-1 29 0,0 1 0,0-1 0,0 1 0,0 0 0,-1 0 0,0 0 0,0 0 0,0 0 0,0 0 0,-1 0 0,-3-3 0,-5-7 0,-19-17 0,25 27 0,0-1 0,-1 0 0,0 0 0,-1 0 0,1 1 0,-1 0 0,0 0 0,0 0 0,0 1 0,-10-3 0,4 3 0,1 1 0,-1 0 0,1 1 0,-1 0 0,-12 1 0,-13 2 0,1 1 0,0 2 0,0 2 0,1 1 0,-1 2 0,2 1 0,0 2 0,0 1 0,1 2 0,1 2 0,-41 28 0,-220 154 0,281-191 0,-5 3 0,1 0 0,1 1 0,-30 31 0,28-19 0,18-24 0,-1-1 0,0 1 0,1 0 0,0 0 0,-1 0 0,1 0 0,-1 0 0,1 0 0,0-1 0,0 1 0,-1 0 0,1 0 0,0 0 0,0 0 0,0 0 0,0 0 0,0 0 0,0 0 0,1 0 0,-1 0 0,0 0 0,0 0 0,1 0 0,-1 0 0,0 0 0,1 0 0,-1-1 0,2 2 0,-1-1 0,0 0 0,0-1 0,0 1 0,0-1 0,1 0 0,-1 1 0,0-1 0,0 0 0,0 0 0,1 1 0,-1-1 0,0 0 0,1 0 0,1-1 0,20-3 0,-22 4 0,31-7 0,-2-2 0,39-16 0,-51 17 0,-1-1 0,0 0 0,0-1 0,-1-1 0,16-14 0,-26 19 0,0-1 0,0 1 0,0-2 0,-1 1 0,0 0 0,0-1 0,-1 0 0,0 0 0,0-1 0,-1 1 0,3-13 0,-6 21 0,0-1 0,1 1 0,-1 0 0,0-1 0,0 1 0,0 0 0,0-1 0,1 1 0,-1-1 0,0 1 0,0-1 0,0 1 0,0 0 0,0-1 0,0 1 0,0-1 0,0 1 0,0-1 0,-1 1 0,1 0 0,0-1 0,0 1 0,0-1 0,0 1 0,-1 0 0,1-1 0,0 1 0,0 0 0,-1-1 0,1 1 0,0 0 0,0-1 0,-1 1 0,1 0 0,0 0 0,-1-1 0,1 1 0,-1 0 0,1 0 0,0 0 0,-1-1 0,1 1 0,0 0 0,-1 0 0,1 0 0,-1 0 0,1 0 0,-1 0 0,1 0 0,0 0 0,-1 0 0,1 0 0,-1 0 0,1 0 0,-1 0 0,1 0 0,0 0 0,-1 1 0,1-1 0,0 0 0,-1 0 0,1 0 0,-1 1 0,-25 13 0,-19 15 0,23-15 0,0 0 0,-28 26 0,44-35 0,1 1 0,0-1 0,0 1 0,1 0 0,-1 0 0,1 1 0,0-1 0,1 1 0,0 0 0,0 0 0,0 0 0,1 0 0,-2 8 0,4-13 0,0 0 0,-1 0 0,1 0 0,0 0 0,0 0 0,0 0 0,0 0 0,0 0 0,0 0 0,1 0 0,-1 0 0,1 3 0,0-5 0,0 1 0,-1 0 0,1-1 0,0 1 0,-1-1 0,1 1 0,0-1 0,0 1 0,0-1 0,-1 1 0,1-1 0,0 0 0,0 1 0,0-1 0,0 0 0,0 0 0,0 0 0,-1 0 0,1 0 0,0 0 0,0 0 0,0 0 0,0 0 0,0 0 0,0 0 0,0-1 0,0 1 0,1-1 0,12-2 0,0-1 0,-1-1 0,1-1 0,-1 0 0,15-9 0,60-43 0,-32 23 0,-55 33 0,1 1 0,0 0 0,-1-1 0,1 0 0,-1 1 0,1-1 0,-1 0 0,0 0 0,1 0 0,-1 1 0,0-1 0,0 0 0,0-1 0,-1 1 0,1 0 0,-1 0 0,1 0 0,0-3 0,0-6 0,0 0 0,-1-16 0,-1 18 0,1 2 0,-1-1 0,0 1 0,0-1 0,-1 1 0,0 0 0,-1 0 0,1 0 0,-1 0 0,-1 0 0,1 1 0,-1-1 0,0 1 0,-1 0 0,1 0 0,-7-5 0,3 3 0,0 0 0,-1 0 0,0 1 0,-1 0 0,0 1 0,0 0 0,0 1 0,0 0 0,-12-4 0,12 6 0,-1 0 0,0 0 0,1 1 0,-1 0 0,0 1 0,0 0 0,0 0 0,0 2 0,0-1 0,-18 4 0,25-2 0,-1 0 0,1 0 0,0 0 0,-1 0 0,1 1 0,0 0 0,1 0 0,-7 5 0,-25 31 0,27-29 0,2 0 0,-1 0 0,1 1 0,1 0 0,-8 23 0,-13 62 0,19-63 0,2-15 0,2 0 0,0 0 0,0 32 0,3-38 0,1-1 0,1 1 0,0-1 0,0 1 0,1-1 0,0 0 0,6 12 0,-6-14 0,1-1 0,1 1 0,-1-1 0,12 16 0,-13-22 0,-1 1 0,1 0 0,0-1 0,0 0 0,0 1 0,0-1 0,0 0 0,0-1 0,0 1 0,1 0 0,-1-1 0,0 0 0,1 0 0,0 0 0,-1 0 0,5 0 0,40 2 0,91-7 0,-113 2 0,0-2 0,0 0 0,-1-2 0,31-11 0,-43 12 0,1 0 0,-2-1 0,1-1 0,-1 0 0,0 0 0,0-1 0,-1-1 0,0 0 0,14-16 0,-21 19 0,0 0 0,0 0 0,0 0 0,-1-1 0,0 1 0,0-1 0,-1 0 0,0 0 0,2-8 0,0-12 0,2-28 0,-6 53 0,1-6 0,0 1 0,-1 0 0,0 0 0,0-1 0,0 1 0,-1 0 0,0 0 0,-1 0 0,0 0 0,0 0 0,-4-9 0,6 16 0,0 0 0,0-1 0,0 1 0,-1-1 0,1 1 0,0 0 0,0-1 0,-1 1 0,1 0 0,0-1 0,-1 1 0,1 0 0,0-1 0,-1 1 0,1 0 0,-1 0 0,1 0 0,0-1 0,-1 1 0,1 0 0,-1 0 0,1 0 0,-1 0 0,1 0 0,0 0 0,-1 0 0,0 0 0,0 0 0,0 0 0,0 0 0,0 1 0,1-1 0,-1 1 0,0-1 0,0 1 0,0-1 0,0 1 0,1-1 0,-1 1 0,-1 0 0,0 2 0,-1 1 0,1-1 0,-1 0 0,1 0 0,-2 5 0,-6 18 0,2 0 0,1 0 0,-6 41 0,8-40 0,-1 16 0,2-1 0,1 60 0,2-22 0,1-68 0,0-3 0,0 0 0,-1 0 0,-3 15 0,4-23 0,0-1 0,0 0 0,0 1 0,0-1 0,0 0 0,-1 0 0,1 1 0,0-1 0,0 0 0,0 1 0,0-1 0,-1 0 0,1 0 0,0 1 0,0-1 0,-1 0 0,1 0 0,0 0 0,0 1 0,-1-1 0,1 0 0,0 0 0,0 0 0,-1 0 0,1 0 0,0 0 0,-1 0 0,1 1 0,0-1 0,-1 0 0,1 0 0,-11-5 0,-10-16 0,18 18 0,-212-202 0,215 205 0,-1 0 0,1 0 0,0-1 0,0 1 0,-1 0 0,1 0 0,0 0 0,0 0 0,-1-1 0,1 1 0,0 0 0,0 0 0,0 0 0,0-1 0,-1 1 0,1 0 0,0 0 0,0-1 0,0 1 0,0 0 0,0 0 0,0-1 0,0 1 0,0 0 0,-1 0 0,1-1 0,0 1 0,0 0 0,0-1 0,0 1 0,0 0 0,1 0 0,-1-1 0,0 1 0,0 0 0,0 0 0,0-1 0,0 1 0,0 0 0,0 0 0,0-1 0,1 1 0,-1 0 0,0 0 0,0-1 0,0 1 0,1 0 0,-1 0 0,0 0 0,0 0 0,0-1 0,1 1 0,-1 0 0,0 0 0,0 0 0,1 0 0,-1 0 0,0 0 0,0 0 0,1 0 0,-1-1 0,0 1 0,1 0 0,-1 0 0,0 0 0,0 0 0,1 0 0,-1 1 0,28-4 0,-19 3 0,77-14 0,-49 7 0,42-2 0,-63 9 0,1-1 0,-1-1 0,0-1 0,0 0 0,28-10 0,-41 12 0,0-1 0,1 0 0,-1-1 0,0 1 0,4-5 0,5-3 0,-10 8 0,1 0 0,-1 0 0,0 0 0,0-1 0,-1 1 0,1 0 0,0-1 0,-1 1 0,1-1 0,-1 0 0,0 1 0,1-5 0,8-38 0,-4 13 0,-2 21 0,-6 22 0,0 6 0,-15 212 0,15-192 0,1-15 0,1 0 0,3 21 0,-3-43 0,0 0 0,1 0 0,-1 0 0,0 0 0,1 0 0,-1 0 0,0 0 0,0 0 0,1 0 0,-1 0 0,0 0 0,1 0 0,-1 0 0,0 0 0,0 0 0,1-1 0,-1 1 0,0 0 0,0 0 0,1 0 0,-1 0 0,0-1 0,0 1 0,1 0 0,-1 0 0,0 0 0,0-1 0,0 1 0,0 0 0,1 0 0,-1-1 0,9-8 0,5-11 0,19-36 0,-16 27 0,-2 3 0,19-31 0,-35 86 0,-4-7 0,0-4 0,1-1 0,1 0 0,0 1 0,1 25 0,2-43 0,0 1 0,0-1 0,-1 1 0,1-1 0,1 0 0,-1 1 0,0-1 0,0 1 0,0-1 0,0 1 0,0-1 0,0 1 0,0-1 0,1 0 0,-1 1 0,0-1 0,0 0 0,1 1 0,-1-1 0,0 1 0,0-1 0,1 0 0,-1 0 0,0 1 0,1-1 0,-1 0 0,0 1 0,1-1 0,0 0 0,0 0 0,0 0 0,0 0 0,0 0 0,0 0 0,-1 0 0,1 0 0,0 0 0,0-1 0,0 1 0,0 0 0,0-1 0,-1 1 0,3-1 0,0-2 0,1 1 0,0-1 0,-1 0 0,0 0 0,4-3 0,7-13 0,19-36 0,-24 40 0,-9 15 0,0-1 0,1 1 0,-1-1 0,0 1 0,0 0 0,0-1 0,1 1 0,-1-1 0,0 1 0,0 0 0,1-1 0,-1 1 0,0 0 0,1-1 0,-1 1 0,0 0 0,1 0 0,-1-1 0,1 1 0,-1 0 0,0 0 0,1 0 0,-1-1 0,1 1 0,-1 0 0,1 0 0,0 0 0,-1 1 0,1-1 0,-1 1 0,0-1 0,1 0 0,-1 1 0,0-1 0,1 1 0,-1-1 0,0 1 0,0-1 0,1 1 0,-1-1 0,0 1 0,0-1 0,0 1 0,0 0 0,3 27 0,-3-27 0,1 22 0,0-23 0,-1 0 0,0 1 0,0-1 0,0 0 0,0 1 0,0-1 0,0 0 0,1 0 0,-1 1 0,0-1 0,0 0 0,0 0 0,1 1 0,-1-1 0,0 0 0,0 0 0,1 0 0,-1 1 0,0-1 0,0 0 0,1 0 0,-1 0 0,0 0 0,1 0 0,0 0 0,-1 0 0,1 0 0,0 0 0,0 0 0,-1-1 0,1 1 0,0 0 0,-1 0 0,1-1 0,-1 1 0,1 0 0,0-1 0,-1 1 0,1-1 0,-1 1 0,1-1 0,8-10 0,-9 9 0,1 0 0,0 1 0,0-1 0,0 1 0,1-1 0,-1 1 0,0 0 0,0-1 0,1 1 0,-1 0 0,1 0 0,-1 0 0,3-1 0,-4 3 0,1-1 0,0 1 0,0-1 0,0 1 0,0 0 0,-1-1 0,1 1 0,0 0 0,-1 0 0,1 0 0,0-1 0,-1 1 0,1 0 0,-1 0 0,1 0 0,-1 0 0,1 1 0,5 19 0,-3-4 283,4 13-1931</inkml:trace>
-  <inkml:trace contextRef="#ctx0" brushRef="#br0" timeOffset="530.3">1135 312 24575,'1'1'0,"1"0"0,1 0 0,1 2 0,-1 0 0,1 0 0,0 0 0,-1 0 0,0 0 0</inkml:trace>
+  <inkml:trace contextRef="#ctx0" brushRef="#br0" timeOffset="530.29">1135 312 24575,'1'1'0,"1"0"0,1 0 0,1 2 0,-1 0 0,1 0 0,0 0 0,-1 0 0,0 0 0</inkml:trace>
 </inkml:ink>
 </file>
 

</xml_diff>